<commit_message>
Initiate microservices User and Email with your databases, update docx about microservices configuration
</commit_message>
<xml_diff>
--- a/Projeto Microservice.docx
+++ b/Projeto Microservice.docx
@@ -240,27 +240,7 @@
           <w:sz w:val="24"/>
           <w:szCs w:val="24"/>
         </w:rPr>
-        <w:t xml:space="preserve">- Spring Data JPA: Responsável por fazer a modelagem e as ligações com </w:t>
-      </w:r>
-      <w:proofErr w:type="gramStart"/>
-      <w:r>
-        <w:rPr>
-          <w:rFonts w:ascii="Arial" w:hAnsi="Arial" w:cs="Arial"/>
-          <w:bCs/>
-          <w:sz w:val="24"/>
-          <w:szCs w:val="24"/>
-        </w:rPr>
-        <w:t>as base</w:t>
-      </w:r>
-      <w:proofErr w:type="gramEnd"/>
-      <w:r>
-        <w:rPr>
-          <w:rFonts w:ascii="Arial" w:hAnsi="Arial" w:cs="Arial"/>
-          <w:bCs/>
-          <w:sz w:val="24"/>
-          <w:szCs w:val="24"/>
-        </w:rPr>
-        <w:t xml:space="preserve"> de dados.</w:t>
+        <w:t>- Spring Data JPA: Responsável por fazer a modelagem e as ligações com as base de dados.</w:t>
       </w:r>
     </w:p>
     <w:p>
@@ -768,42 +748,50 @@
           <w:szCs w:val="24"/>
         </w:rPr>
         <w:lastRenderedPageBreak/>
-        <w:t>Ou seja, o fluxo vai ser o seguinte:</w:t>
-      </w:r>
-    </w:p>
-    <w:p>
-      <w:pPr>
-        <w:rPr>
-          <w:rFonts w:ascii="Arial" w:hAnsi="Arial" w:cs="Arial"/>
-          <w:sz w:val="24"/>
-          <w:szCs w:val="24"/>
-        </w:rPr>
-      </w:pPr>
-      <w:r>
-        <w:rPr>
-          <w:rFonts w:ascii="Arial" w:hAnsi="Arial" w:cs="Arial"/>
-          <w:sz w:val="24"/>
-          <w:szCs w:val="24"/>
-        </w:rPr>
-        <w:t xml:space="preserve">- Um cliente vai enviar um POST para cadastrar um usuário no sistema, salvando na sua base de dados, e logo após vai publicar uma mensagem com a intenção de um comando para um canal de mensagens (Broker), para realizar então essa comunicação assíncrona e não bloqueante. Vamos iniciar </w:t>
-      </w:r>
-      <w:proofErr w:type="gramStart"/>
-      <w:r>
-        <w:rPr>
-          <w:rFonts w:ascii="Arial" w:hAnsi="Arial" w:cs="Arial"/>
-          <w:sz w:val="24"/>
-          <w:szCs w:val="24"/>
-        </w:rPr>
-        <w:t>o ”Email</w:t>
-      </w:r>
-      <w:proofErr w:type="gramEnd"/>
-      <w:r>
-        <w:rPr>
-          <w:rFonts w:ascii="Arial" w:hAnsi="Arial" w:cs="Arial"/>
-          <w:sz w:val="24"/>
-          <w:szCs w:val="24"/>
-        </w:rPr>
-        <w:t xml:space="preserve"> </w:t>
+        <w:t>Ou seja, o fluxo</w:t>
+      </w:r>
+      <w:r>
+        <w:rPr>
+          <w:rFonts w:ascii="Arial" w:hAnsi="Arial" w:cs="Arial"/>
+          <w:sz w:val="24"/>
+          <w:szCs w:val="24"/>
+        </w:rPr>
+        <w:t xml:space="preserve"> do </w:t>
+      </w:r>
+      <w:proofErr w:type="spellStart"/>
+      <w:r>
+        <w:rPr>
+          <w:rFonts w:ascii="Arial" w:hAnsi="Arial" w:cs="Arial"/>
+          <w:sz w:val="24"/>
+          <w:szCs w:val="24"/>
+        </w:rPr>
+        <w:t>RabbitMQ</w:t>
+      </w:r>
+      <w:proofErr w:type="spellEnd"/>
+      <w:r>
+        <w:rPr>
+          <w:rFonts w:ascii="Arial" w:hAnsi="Arial" w:cs="Arial"/>
+          <w:sz w:val="24"/>
+          <w:szCs w:val="24"/>
+        </w:rPr>
+        <w:t xml:space="preserve"> vai ser o seguinte:</w:t>
+      </w:r>
+    </w:p>
+    <w:p>
+      <w:pPr>
+        <w:rPr>
+          <w:rFonts w:ascii="Arial" w:hAnsi="Arial" w:cs="Arial"/>
+          <w:sz w:val="24"/>
+          <w:szCs w:val="24"/>
+        </w:rPr>
+      </w:pPr>
+      <w:r>
+        <w:rPr>
+          <w:rFonts w:ascii="Arial" w:hAnsi="Arial" w:cs="Arial"/>
+          <w:sz w:val="24"/>
+          <w:szCs w:val="24"/>
+        </w:rPr>
+        <w:t xml:space="preserve">- Um cliente vai enviar um POST para cadastrar um usuário no sistema, salvando na sua base de dados, e logo após vai publicar uma mensagem com a intenção de um comando para um canal de mensagens (Broker), para realizar então essa comunicação assíncrona e não bloqueante. Vamos iniciar o ”Email </w:t>
       </w:r>
       <w:proofErr w:type="spellStart"/>
       <w:r>
@@ -1395,7 +1383,49 @@
           <w:szCs w:val="24"/>
         </w:rPr>
         <w:lastRenderedPageBreak/>
-        <w:t>Configuração das bases de dados</w:t>
+        <w:t>Cria</w:t>
+      </w:r>
+      <w:r>
+        <w:rPr>
+          <w:rFonts w:ascii="Arial" w:hAnsi="Arial" w:cs="Arial"/>
+          <w:b/>
+          <w:bCs/>
+          <w:sz w:val="24"/>
+          <w:szCs w:val="24"/>
+        </w:rPr>
+        <w:t xml:space="preserve">ção dos </w:t>
+      </w:r>
+      <w:proofErr w:type="spellStart"/>
+      <w:r>
+        <w:rPr>
+          <w:rFonts w:ascii="Arial" w:hAnsi="Arial" w:cs="Arial"/>
+          <w:b/>
+          <w:bCs/>
+          <w:sz w:val="24"/>
+          <w:szCs w:val="24"/>
+        </w:rPr>
+        <w:t>microserviços</w:t>
+      </w:r>
+      <w:proofErr w:type="spellEnd"/>
+      <w:r>
+        <w:rPr>
+          <w:rFonts w:ascii="Arial" w:hAnsi="Arial" w:cs="Arial"/>
+          <w:b/>
+          <w:bCs/>
+          <w:sz w:val="24"/>
+          <w:szCs w:val="24"/>
+        </w:rPr>
+        <w:t xml:space="preserve"> com S</w:t>
+      </w:r>
+      <w:r>
+        <w:rPr>
+          <w:rFonts w:ascii="Arial" w:hAnsi="Arial" w:cs="Arial"/>
+          <w:b/>
+          <w:bCs/>
+          <w:sz w:val="24"/>
+          <w:szCs w:val="24"/>
+        </w:rPr>
+        <w:t>pring Boot</w:t>
       </w:r>
     </w:p>
     <w:p>
@@ -1405,54 +1435,1187 @@
         </w:tabs>
         <w:rPr>
           <w:rFonts w:ascii="Arial" w:hAnsi="Arial" w:cs="Arial"/>
-          <w:sz w:val="24"/>
-          <w:szCs w:val="24"/>
-        </w:rPr>
-      </w:pPr>
-      <w:r>
-        <w:rPr>
-          <w:rFonts w:ascii="Arial" w:hAnsi="Arial" w:cs="Arial"/>
-          <w:sz w:val="24"/>
-          <w:szCs w:val="24"/>
-        </w:rPr>
-        <w:t xml:space="preserve">Vamos utilizar de base de dados por </w:t>
-      </w:r>
-      <w:proofErr w:type="spellStart"/>
-      <w:r>
-        <w:rPr>
-          <w:rFonts w:ascii="Arial" w:hAnsi="Arial" w:cs="Arial"/>
-          <w:sz w:val="24"/>
-          <w:szCs w:val="24"/>
-        </w:rPr>
-        <w:t>microservice</w:t>
-      </w:r>
-      <w:proofErr w:type="spellEnd"/>
-      <w:r>
-        <w:rPr>
-          <w:rFonts w:ascii="Arial" w:hAnsi="Arial" w:cs="Arial"/>
-          <w:sz w:val="24"/>
-          <w:szCs w:val="24"/>
-        </w:rPr>
-        <w:t xml:space="preserve">, ou seja, vai ser feito um </w:t>
-      </w:r>
-      <w:proofErr w:type="spellStart"/>
-      <w:r>
-        <w:rPr>
-          <w:rFonts w:ascii="Arial" w:hAnsi="Arial" w:cs="Arial"/>
-          <w:sz w:val="24"/>
-          <w:szCs w:val="24"/>
-        </w:rPr>
-        <w:t>database</w:t>
-      </w:r>
-      <w:proofErr w:type="spellEnd"/>
-      <w:r>
-        <w:rPr>
-          <w:rFonts w:ascii="Arial" w:hAnsi="Arial" w:cs="Arial"/>
-          <w:sz w:val="24"/>
-          <w:szCs w:val="24"/>
-        </w:rPr>
-        <w:t xml:space="preserve"> para cada microserviço.</w:t>
-      </w:r>
+          <w:b/>
+          <w:bCs/>
+          <w:sz w:val="24"/>
+          <w:szCs w:val="24"/>
+        </w:rPr>
+      </w:pPr>
+      <w:r>
+        <w:rPr>
+          <w:rFonts w:ascii="Arial" w:hAnsi="Arial" w:cs="Arial"/>
+          <w:b/>
+          <w:bCs/>
+          <w:sz w:val="24"/>
+          <w:szCs w:val="24"/>
+        </w:rPr>
+        <w:t xml:space="preserve">- </w:t>
+      </w:r>
+      <w:proofErr w:type="spellStart"/>
+      <w:r>
+        <w:rPr>
+          <w:rFonts w:ascii="Arial" w:hAnsi="Arial" w:cs="Arial"/>
+          <w:b/>
+          <w:bCs/>
+          <w:sz w:val="24"/>
+          <w:szCs w:val="24"/>
+        </w:rPr>
+        <w:t>User</w:t>
+      </w:r>
+      <w:proofErr w:type="spellEnd"/>
+    </w:p>
+    <w:p>
+      <w:pPr>
+        <w:tabs>
+          <w:tab w:val="center" w:pos="4252"/>
+        </w:tabs>
+        <w:rPr>
+          <w:rFonts w:ascii="Arial" w:hAnsi="Arial" w:cs="Arial"/>
+          <w:sz w:val="24"/>
+          <w:szCs w:val="24"/>
+          <w:lang w:val="en-US"/>
+        </w:rPr>
+      </w:pPr>
+      <w:r>
+        <w:rPr>
+          <w:rFonts w:ascii="Arial" w:hAnsi="Arial" w:cs="Arial"/>
+          <w:sz w:val="24"/>
+          <w:szCs w:val="24"/>
+          <w:lang w:val="en-US"/>
+        </w:rPr>
+        <w:t>Java 17, Spring Boot 3.3.2, Jar, M</w:t>
+      </w:r>
+      <w:r>
+        <w:rPr>
+          <w:rFonts w:ascii="Arial" w:hAnsi="Arial" w:cs="Arial"/>
+          <w:sz w:val="24"/>
+          <w:szCs w:val="24"/>
+          <w:lang w:val="en-US"/>
+        </w:rPr>
+        <w:t>aven.</w:t>
+      </w:r>
+    </w:p>
+    <w:p>
+      <w:pPr>
+        <w:tabs>
+          <w:tab w:val="center" w:pos="4252"/>
+        </w:tabs>
+        <w:rPr>
+          <w:rFonts w:ascii="Arial" w:hAnsi="Arial" w:cs="Arial"/>
+          <w:sz w:val="24"/>
+          <w:szCs w:val="24"/>
+          <w:lang w:val="en-US"/>
+        </w:rPr>
+      </w:pPr>
+      <w:proofErr w:type="spellStart"/>
+      <w:r>
+        <w:rPr>
+          <w:rFonts w:ascii="Arial" w:hAnsi="Arial" w:cs="Arial"/>
+          <w:b/>
+          <w:bCs/>
+          <w:sz w:val="24"/>
+          <w:szCs w:val="24"/>
+          <w:lang w:val="en-US"/>
+        </w:rPr>
+        <w:t>Dependências</w:t>
+      </w:r>
+      <w:proofErr w:type="spellEnd"/>
+      <w:r>
+        <w:rPr>
+          <w:rFonts w:ascii="Arial" w:hAnsi="Arial" w:cs="Arial"/>
+          <w:b/>
+          <w:bCs/>
+          <w:sz w:val="24"/>
+          <w:szCs w:val="24"/>
+          <w:lang w:val="en-US"/>
+        </w:rPr>
+        <w:t xml:space="preserve"> </w:t>
+      </w:r>
+      <w:proofErr w:type="spellStart"/>
+      <w:r>
+        <w:rPr>
+          <w:rFonts w:ascii="Arial" w:hAnsi="Arial" w:cs="Arial"/>
+          <w:b/>
+          <w:bCs/>
+          <w:sz w:val="24"/>
+          <w:szCs w:val="24"/>
+          <w:lang w:val="en-US"/>
+        </w:rPr>
+        <w:t>utilizadas</w:t>
+      </w:r>
+      <w:proofErr w:type="spellEnd"/>
+      <w:r>
+        <w:rPr>
+          <w:rFonts w:ascii="Arial" w:hAnsi="Arial" w:cs="Arial"/>
+          <w:sz w:val="24"/>
+          <w:szCs w:val="24"/>
+          <w:lang w:val="en-US"/>
+        </w:rPr>
+        <w:t>: Spring Web, Spring Data JPA, PostgreSQL Driver, Validation, Spring for RabbitMQ.</w:t>
+      </w:r>
+    </w:p>
+    <w:p>
+      <w:pPr>
+        <w:tabs>
+          <w:tab w:val="center" w:pos="4252"/>
+        </w:tabs>
+        <w:rPr>
+          <w:rFonts w:ascii="Arial" w:hAnsi="Arial" w:cs="Arial"/>
+          <w:sz w:val="24"/>
+          <w:szCs w:val="24"/>
+        </w:rPr>
+      </w:pPr>
+      <w:r>
+        <w:rPr>
+          <w:rFonts w:ascii="Arial" w:hAnsi="Arial" w:cs="Arial"/>
+          <w:b/>
+          <w:bCs/>
+          <w:sz w:val="24"/>
+          <w:szCs w:val="24"/>
+        </w:rPr>
+        <w:t>Base de dados no PostgreSQL</w:t>
+      </w:r>
+      <w:r>
+        <w:rPr>
+          <w:rFonts w:ascii="Arial" w:hAnsi="Arial" w:cs="Arial"/>
+          <w:sz w:val="24"/>
+          <w:szCs w:val="24"/>
+        </w:rPr>
+        <w:t xml:space="preserve">:  </w:t>
+      </w:r>
+      <w:proofErr w:type="spellStart"/>
+      <w:r>
+        <w:rPr>
+          <w:rFonts w:ascii="Arial" w:hAnsi="Arial" w:cs="Arial"/>
+          <w:sz w:val="24"/>
+          <w:szCs w:val="24"/>
+        </w:rPr>
+        <w:t>ms-user</w:t>
+      </w:r>
+      <w:proofErr w:type="spellEnd"/>
+    </w:p>
+    <w:p>
+      <w:pPr>
+        <w:tabs>
+          <w:tab w:val="center" w:pos="4252"/>
+        </w:tabs>
+        <w:rPr>
+          <w:rFonts w:ascii="Arial" w:hAnsi="Arial" w:cs="Arial"/>
+          <w:b/>
+          <w:bCs/>
+          <w:sz w:val="24"/>
+          <w:szCs w:val="24"/>
+        </w:rPr>
+      </w:pPr>
+      <w:r>
+        <w:rPr>
+          <w:rFonts w:ascii="Arial" w:hAnsi="Arial" w:cs="Arial"/>
+          <w:b/>
+          <w:bCs/>
+          <w:sz w:val="24"/>
+          <w:szCs w:val="24"/>
+        </w:rPr>
+        <w:t>Configuração e conexão com a base de dados:</w:t>
+      </w:r>
+    </w:p>
+    <w:p>
+      <w:pPr>
+        <w:tabs>
+          <w:tab w:val="center" w:pos="4252"/>
+        </w:tabs>
+        <w:rPr>
+          <w:rFonts w:ascii="Arial" w:hAnsi="Arial" w:cs="Arial"/>
+          <w:b/>
+          <w:bCs/>
+          <w:sz w:val="24"/>
+          <w:szCs w:val="24"/>
+        </w:rPr>
+      </w:pPr>
+      <w:r>
+        <w:rPr>
+          <w:rFonts w:ascii="Arial" w:hAnsi="Arial" w:cs="Arial"/>
+          <w:b/>
+          <w:bCs/>
+          <w:sz w:val="24"/>
+          <w:szCs w:val="24"/>
+        </w:rPr>
+        <w:t xml:space="preserve">OBS: Vamos utilizar bases de dados por </w:t>
+      </w:r>
+      <w:proofErr w:type="spellStart"/>
+      <w:r>
+        <w:rPr>
+          <w:rFonts w:ascii="Arial" w:hAnsi="Arial" w:cs="Arial"/>
+          <w:b/>
+          <w:bCs/>
+          <w:sz w:val="24"/>
+          <w:szCs w:val="24"/>
+        </w:rPr>
+        <w:t>microservices</w:t>
+      </w:r>
+      <w:proofErr w:type="spellEnd"/>
+    </w:p>
+    <w:p>
+      <w:pPr>
+        <w:shd w:val="clear" w:color="auto" w:fill="1E1F22"/>
+        <w:tabs>
+          <w:tab w:val="left" w:pos="916"/>
+          <w:tab w:val="left" w:pos="1832"/>
+          <w:tab w:val="left" w:pos="2748"/>
+          <w:tab w:val="left" w:pos="3664"/>
+          <w:tab w:val="left" w:pos="4580"/>
+          <w:tab w:val="left" w:pos="5496"/>
+          <w:tab w:val="left" w:pos="6412"/>
+          <w:tab w:val="left" w:pos="7328"/>
+          <w:tab w:val="left" w:pos="8244"/>
+          <w:tab w:val="left" w:pos="9160"/>
+          <w:tab w:val="left" w:pos="10076"/>
+          <w:tab w:val="left" w:pos="10992"/>
+          <w:tab w:val="left" w:pos="11908"/>
+          <w:tab w:val="left" w:pos="12824"/>
+          <w:tab w:val="left" w:pos="13740"/>
+          <w:tab w:val="left" w:pos="14656"/>
+        </w:tabs>
+        <w:spacing w:after="0" w:line="240" w:lineRule="auto"/>
+        <w:rPr>
+          <w:rFonts w:ascii="Consolas" w:eastAsia="Times New Roman" w:hAnsi="Consolas" w:cs="Courier New"/>
+          <w:color w:val="BCBEC4"/>
+          <w:sz w:val="24"/>
+          <w:szCs w:val="24"/>
+          <w:lang w:eastAsia="pt-BR"/>
+        </w:rPr>
+      </w:pPr>
+      <w:proofErr w:type="spellStart"/>
+      <w:r>
+        <w:rPr>
+          <w:rFonts w:ascii="Consolas" w:eastAsia="Times New Roman" w:hAnsi="Consolas" w:cs="Courier New"/>
+          <w:color w:val="CF8E6D"/>
+          <w:sz w:val="24"/>
+          <w:szCs w:val="24"/>
+          <w:lang w:eastAsia="pt-BR"/>
+        </w:rPr>
+        <w:t>server.port</w:t>
+      </w:r>
+      <w:proofErr w:type="spellEnd"/>
+      <w:r>
+        <w:rPr>
+          <w:rFonts w:ascii="Consolas" w:eastAsia="Times New Roman" w:hAnsi="Consolas" w:cs="Courier New"/>
+          <w:color w:val="808080"/>
+          <w:sz w:val="24"/>
+          <w:szCs w:val="24"/>
+          <w:lang w:eastAsia="pt-BR"/>
+        </w:rPr>
+        <w:t>=</w:t>
+      </w:r>
+      <w:r>
+        <w:rPr>
+          <w:rFonts w:ascii="Consolas" w:eastAsia="Times New Roman" w:hAnsi="Consolas" w:cs="Courier New"/>
+          <w:color w:val="2AACB8"/>
+          <w:sz w:val="24"/>
+          <w:szCs w:val="24"/>
+          <w:lang w:eastAsia="pt-BR"/>
+        </w:rPr>
+        <w:t>8081</w:t>
+      </w:r>
+      <w:r>
+        <w:rPr>
+          <w:rFonts w:ascii="Consolas" w:eastAsia="Times New Roman" w:hAnsi="Consolas" w:cs="Courier New"/>
+          <w:color w:val="2AACB8"/>
+          <w:sz w:val="24"/>
+          <w:szCs w:val="24"/>
+          <w:lang w:eastAsia="pt-BR"/>
+        </w:rPr>
+        <w:br/>
+      </w:r>
+      <w:r>
+        <w:rPr>
+          <w:rFonts w:ascii="Consolas" w:eastAsia="Times New Roman" w:hAnsi="Consolas" w:cs="Courier New"/>
+          <w:color w:val="2AACB8"/>
+          <w:sz w:val="24"/>
+          <w:szCs w:val="24"/>
+          <w:lang w:eastAsia="pt-BR"/>
+        </w:rPr>
+        <w:br/>
+      </w:r>
+      <w:r>
+        <w:rPr>
+          <w:rFonts w:ascii="Consolas" w:eastAsia="Times New Roman" w:hAnsi="Consolas" w:cs="Courier New"/>
+          <w:color w:val="CF8E6D"/>
+          <w:sz w:val="24"/>
+          <w:szCs w:val="24"/>
+          <w:lang w:eastAsia="pt-BR"/>
+        </w:rPr>
+        <w:t>spring.datasource.url</w:t>
+      </w:r>
+      <w:r>
+        <w:rPr>
+          <w:rFonts w:ascii="Consolas" w:eastAsia="Times New Roman" w:hAnsi="Consolas" w:cs="Courier New"/>
+          <w:color w:val="808080"/>
+          <w:sz w:val="24"/>
+          <w:szCs w:val="24"/>
+          <w:lang w:eastAsia="pt-BR"/>
+        </w:rPr>
+        <w:t xml:space="preserve">= </w:t>
+      </w:r>
+      <w:proofErr w:type="spellStart"/>
+      <w:r>
+        <w:rPr>
+          <w:rFonts w:ascii="Consolas" w:eastAsia="Times New Roman" w:hAnsi="Consolas" w:cs="Courier New"/>
+          <w:color w:val="6AAB73"/>
+          <w:sz w:val="24"/>
+          <w:szCs w:val="24"/>
+          <w:lang w:eastAsia="pt-BR"/>
+        </w:rPr>
+        <w:t>jdbc:postgresql</w:t>
+      </w:r>
+      <w:proofErr w:type="spellEnd"/>
+      <w:r>
+        <w:rPr>
+          <w:rFonts w:ascii="Consolas" w:eastAsia="Times New Roman" w:hAnsi="Consolas" w:cs="Courier New"/>
+          <w:color w:val="6AAB73"/>
+          <w:sz w:val="24"/>
+          <w:szCs w:val="24"/>
+          <w:lang w:eastAsia="pt-BR"/>
+        </w:rPr>
+        <w:t>://localhost:5432/</w:t>
+      </w:r>
+      <w:proofErr w:type="spellStart"/>
+      <w:r>
+        <w:rPr>
+          <w:rFonts w:ascii="Consolas" w:eastAsia="Times New Roman" w:hAnsi="Consolas" w:cs="Courier New"/>
+          <w:color w:val="6AAB73"/>
+          <w:sz w:val="24"/>
+          <w:szCs w:val="24"/>
+          <w:lang w:eastAsia="pt-BR"/>
+        </w:rPr>
+        <w:t>ms-user</w:t>
+      </w:r>
+      <w:proofErr w:type="spellEnd"/>
+      <w:r>
+        <w:rPr>
+          <w:rFonts w:ascii="Consolas" w:eastAsia="Times New Roman" w:hAnsi="Consolas" w:cs="Courier New"/>
+          <w:color w:val="6AAB73"/>
+          <w:sz w:val="24"/>
+          <w:szCs w:val="24"/>
+          <w:lang w:eastAsia="pt-BR"/>
+        </w:rPr>
+        <w:br/>
+      </w:r>
+      <w:proofErr w:type="spellStart"/>
+      <w:r>
+        <w:rPr>
+          <w:rFonts w:ascii="Consolas" w:eastAsia="Times New Roman" w:hAnsi="Consolas" w:cs="Courier New"/>
+          <w:color w:val="CF8E6D"/>
+          <w:sz w:val="24"/>
+          <w:szCs w:val="24"/>
+          <w:lang w:eastAsia="pt-BR"/>
+        </w:rPr>
+        <w:t>spring.datasource.username</w:t>
+      </w:r>
+      <w:proofErr w:type="spellEnd"/>
+      <w:r>
+        <w:rPr>
+          <w:rFonts w:ascii="Consolas" w:eastAsia="Times New Roman" w:hAnsi="Consolas" w:cs="Courier New"/>
+          <w:color w:val="808080"/>
+          <w:sz w:val="24"/>
+          <w:szCs w:val="24"/>
+          <w:lang w:eastAsia="pt-BR"/>
+        </w:rPr>
+        <w:t>=</w:t>
+      </w:r>
+      <w:proofErr w:type="spellStart"/>
+      <w:r>
+        <w:rPr>
+          <w:rFonts w:ascii="Consolas" w:eastAsia="Times New Roman" w:hAnsi="Consolas" w:cs="Courier New"/>
+          <w:color w:val="6AAB73"/>
+          <w:sz w:val="24"/>
+          <w:szCs w:val="24"/>
+          <w:lang w:eastAsia="pt-BR"/>
+        </w:rPr>
+        <w:t>postgres</w:t>
+      </w:r>
+      <w:proofErr w:type="spellEnd"/>
+      <w:r>
+        <w:rPr>
+          <w:rFonts w:ascii="Consolas" w:eastAsia="Times New Roman" w:hAnsi="Consolas" w:cs="Courier New"/>
+          <w:color w:val="6AAB73"/>
+          <w:sz w:val="24"/>
+          <w:szCs w:val="24"/>
+          <w:lang w:eastAsia="pt-BR"/>
+        </w:rPr>
+        <w:br/>
+      </w:r>
+      <w:proofErr w:type="spellStart"/>
+      <w:r>
+        <w:rPr>
+          <w:rFonts w:ascii="Consolas" w:eastAsia="Times New Roman" w:hAnsi="Consolas" w:cs="Courier New"/>
+          <w:color w:val="CF8E6D"/>
+          <w:sz w:val="24"/>
+          <w:szCs w:val="24"/>
+          <w:lang w:eastAsia="pt-BR"/>
+        </w:rPr>
+        <w:t>spring.datasource.password</w:t>
+      </w:r>
+      <w:proofErr w:type="spellEnd"/>
+      <w:r>
+        <w:rPr>
+          <w:rFonts w:ascii="Consolas" w:eastAsia="Times New Roman" w:hAnsi="Consolas" w:cs="Courier New"/>
+          <w:color w:val="808080"/>
+          <w:sz w:val="24"/>
+          <w:szCs w:val="24"/>
+          <w:lang w:eastAsia="pt-BR"/>
+        </w:rPr>
+        <w:t>=</w:t>
+      </w:r>
+      <w:proofErr w:type="spellStart"/>
+      <w:r>
+        <w:rPr>
+          <w:rFonts w:ascii="Consolas" w:eastAsia="Times New Roman" w:hAnsi="Consolas" w:cs="Courier New"/>
+          <w:color w:val="6AAB73"/>
+          <w:sz w:val="24"/>
+          <w:szCs w:val="24"/>
+          <w:lang w:eastAsia="pt-BR"/>
+        </w:rPr>
+        <w:t>victormacedo</w:t>
+      </w:r>
+      <w:proofErr w:type="spellEnd"/>
+      <w:r>
+        <w:rPr>
+          <w:rFonts w:ascii="Consolas" w:eastAsia="Times New Roman" w:hAnsi="Consolas" w:cs="Courier New"/>
+          <w:color w:val="6AAB73"/>
+          <w:sz w:val="24"/>
+          <w:szCs w:val="24"/>
+          <w:lang w:eastAsia="pt-BR"/>
+        </w:rPr>
+        <w:br/>
+      </w:r>
+      <w:proofErr w:type="spellStart"/>
+      <w:r>
+        <w:rPr>
+          <w:rFonts w:ascii="Consolas" w:eastAsia="Times New Roman" w:hAnsi="Consolas" w:cs="Courier New"/>
+          <w:color w:val="CF8E6D"/>
+          <w:sz w:val="24"/>
+          <w:szCs w:val="24"/>
+          <w:lang w:eastAsia="pt-BR"/>
+        </w:rPr>
+        <w:t>spring.jpa.hibernate.ddl</w:t>
+      </w:r>
+      <w:proofErr w:type="spellEnd"/>
+      <w:r>
+        <w:rPr>
+          <w:rFonts w:ascii="Consolas" w:eastAsia="Times New Roman" w:hAnsi="Consolas" w:cs="Courier New"/>
+          <w:color w:val="CF8E6D"/>
+          <w:sz w:val="24"/>
+          <w:szCs w:val="24"/>
+          <w:lang w:eastAsia="pt-BR"/>
+        </w:rPr>
+        <w:t>-auto</w:t>
+      </w:r>
+      <w:r>
+        <w:rPr>
+          <w:rFonts w:ascii="Consolas" w:eastAsia="Times New Roman" w:hAnsi="Consolas" w:cs="Courier New"/>
+          <w:color w:val="808080"/>
+          <w:sz w:val="24"/>
+          <w:szCs w:val="24"/>
+          <w:lang w:eastAsia="pt-BR"/>
+        </w:rPr>
+        <w:t>=</w:t>
+      </w:r>
+      <w:r>
+        <w:rPr>
+          <w:rFonts w:ascii="Consolas" w:eastAsia="Times New Roman" w:hAnsi="Consolas" w:cs="Courier New"/>
+          <w:color w:val="57AAF7"/>
+          <w:sz w:val="24"/>
+          <w:szCs w:val="24"/>
+          <w:lang w:eastAsia="pt-BR"/>
+        </w:rPr>
+        <w:t>update</w:t>
+      </w:r>
+    </w:p>
+    <w:p>
+      <w:pPr>
+        <w:tabs>
+          <w:tab w:val="center" w:pos="4252"/>
+        </w:tabs>
+        <w:rPr>
+          <w:rFonts w:ascii="Arial" w:hAnsi="Arial" w:cs="Arial"/>
+          <w:sz w:val="24"/>
+          <w:szCs w:val="24"/>
+        </w:rPr>
+      </w:pPr>
+      <w:r>
+        <w:rPr>
+          <w:rFonts w:ascii="Arial" w:hAnsi="Arial" w:cs="Arial"/>
+          <w:sz w:val="24"/>
+          <w:szCs w:val="24"/>
+        </w:rPr>
+        <w:t xml:space="preserve">- </w:t>
+      </w:r>
+      <w:r>
+        <w:rPr>
+          <w:rFonts w:ascii="Arial" w:hAnsi="Arial" w:cs="Arial"/>
+          <w:sz w:val="24"/>
+          <w:szCs w:val="24"/>
+        </w:rPr>
+        <w:t xml:space="preserve">Definir qual vai ser a porta que esse </w:t>
+      </w:r>
+      <w:proofErr w:type="spellStart"/>
+      <w:r>
+        <w:rPr>
+          <w:rFonts w:ascii="Arial" w:hAnsi="Arial" w:cs="Arial"/>
+          <w:sz w:val="24"/>
+          <w:szCs w:val="24"/>
+        </w:rPr>
+        <w:t>microserviço</w:t>
+      </w:r>
+      <w:proofErr w:type="spellEnd"/>
+      <w:r>
+        <w:rPr>
+          <w:rFonts w:ascii="Arial" w:hAnsi="Arial" w:cs="Arial"/>
+          <w:sz w:val="24"/>
+          <w:szCs w:val="24"/>
+        </w:rPr>
+        <w:t xml:space="preserve"> vai estar disponível, para que não haja conflitos, pois se não definirmos, ele vai levar em consideração a porta default 8080.</w:t>
+      </w:r>
+    </w:p>
+    <w:p>
+      <w:pPr>
+        <w:tabs>
+          <w:tab w:val="center" w:pos="4252"/>
+        </w:tabs>
+        <w:rPr>
+          <w:rFonts w:ascii="Arial" w:hAnsi="Arial" w:cs="Arial"/>
+          <w:sz w:val="24"/>
+          <w:szCs w:val="24"/>
+        </w:rPr>
+      </w:pPr>
+      <w:r>
+        <w:rPr>
+          <w:rFonts w:ascii="Arial" w:hAnsi="Arial" w:cs="Arial"/>
+          <w:sz w:val="24"/>
+          <w:szCs w:val="24"/>
+        </w:rPr>
+        <w:t xml:space="preserve">- Em relação ao Spring </w:t>
+      </w:r>
+      <w:proofErr w:type="spellStart"/>
+      <w:r>
+        <w:rPr>
+          <w:rFonts w:ascii="Arial" w:hAnsi="Arial" w:cs="Arial"/>
+          <w:sz w:val="24"/>
+          <w:szCs w:val="24"/>
+        </w:rPr>
+        <w:t>DataSource</w:t>
+      </w:r>
+      <w:proofErr w:type="spellEnd"/>
+      <w:r>
+        <w:rPr>
+          <w:rFonts w:ascii="Arial" w:hAnsi="Arial" w:cs="Arial"/>
+          <w:sz w:val="24"/>
+          <w:szCs w:val="24"/>
+        </w:rPr>
+        <w:t xml:space="preserve">, é para realizarmos a conexão com a base de dados, passando sua URL, o </w:t>
+      </w:r>
+      <w:proofErr w:type="spellStart"/>
+      <w:r>
+        <w:rPr>
+          <w:rFonts w:ascii="Arial" w:hAnsi="Arial" w:cs="Arial"/>
+          <w:sz w:val="24"/>
+          <w:szCs w:val="24"/>
+        </w:rPr>
+        <w:t>username</w:t>
+      </w:r>
+      <w:proofErr w:type="spellEnd"/>
+      <w:r>
+        <w:rPr>
+          <w:rFonts w:ascii="Arial" w:hAnsi="Arial" w:cs="Arial"/>
+          <w:sz w:val="24"/>
+          <w:szCs w:val="24"/>
+        </w:rPr>
+        <w:t xml:space="preserve"> do admin e a senha para conexão.</w:t>
+      </w:r>
+    </w:p>
+    <w:p>
+      <w:pPr>
+        <w:tabs>
+          <w:tab w:val="center" w:pos="4252"/>
+        </w:tabs>
+        <w:rPr>
+          <w:rFonts w:ascii="Arial" w:hAnsi="Arial" w:cs="Arial"/>
+          <w:sz w:val="24"/>
+          <w:szCs w:val="24"/>
+        </w:rPr>
+      </w:pPr>
+      <w:r>
+        <w:rPr>
+          <w:rFonts w:ascii="Arial" w:hAnsi="Arial" w:cs="Arial"/>
+          <w:sz w:val="24"/>
+          <w:szCs w:val="24"/>
+        </w:rPr>
+        <w:t xml:space="preserve">- E o </w:t>
+      </w:r>
+      <w:proofErr w:type="spellStart"/>
+      <w:r>
+        <w:rPr>
+          <w:rFonts w:ascii="Arial" w:hAnsi="Arial" w:cs="Arial"/>
+          <w:b/>
+          <w:bCs/>
+          <w:sz w:val="24"/>
+          <w:szCs w:val="24"/>
+        </w:rPr>
+        <w:t>ddl</w:t>
+      </w:r>
+      <w:proofErr w:type="spellEnd"/>
+      <w:r>
+        <w:rPr>
+          <w:rFonts w:ascii="Arial" w:hAnsi="Arial" w:cs="Arial"/>
+          <w:b/>
+          <w:bCs/>
+          <w:sz w:val="24"/>
+          <w:szCs w:val="24"/>
+        </w:rPr>
+        <w:t>-auto</w:t>
+      </w:r>
+      <w:r>
+        <w:rPr>
+          <w:rFonts w:ascii="Arial" w:hAnsi="Arial" w:cs="Arial"/>
+          <w:sz w:val="24"/>
+          <w:szCs w:val="24"/>
+        </w:rPr>
+        <w:t xml:space="preserve"> é para que todos os mapeamentos que a gente for fazer, eles sejam convertidos em tabelas e colunas, tanto para a criação quanto para a remoção dos mesmos, isso reflita automaticamente na base de dados.</w:t>
+      </w:r>
+    </w:p>
+    <w:p>
+      <w:pPr>
+        <w:tabs>
+          <w:tab w:val="center" w:pos="4252"/>
+        </w:tabs>
+        <w:rPr>
+          <w:rFonts w:ascii="Arial" w:hAnsi="Arial" w:cs="Arial"/>
+          <w:sz w:val="24"/>
+          <w:szCs w:val="24"/>
+        </w:rPr>
+      </w:pPr>
+      <w:r>
+        <w:rPr>
+          <w:rFonts w:ascii="Arial" w:hAnsi="Arial" w:cs="Arial"/>
+          <w:sz w:val="24"/>
+          <w:szCs w:val="24"/>
+          <w:highlight w:val="green"/>
+        </w:rPr>
+        <w:t xml:space="preserve">Podemos notar que não fizemos nenhuma configuração em relação ao nosso </w:t>
+      </w:r>
+      <w:proofErr w:type="spellStart"/>
+      <w:r>
+        <w:rPr>
+          <w:rFonts w:ascii="Arial" w:hAnsi="Arial" w:cs="Arial"/>
+          <w:sz w:val="24"/>
+          <w:szCs w:val="24"/>
+          <w:highlight w:val="green"/>
+        </w:rPr>
+        <w:t>S</w:t>
+      </w:r>
+      <w:r>
+        <w:rPr>
+          <w:rFonts w:ascii="Arial" w:hAnsi="Arial" w:cs="Arial"/>
+          <w:sz w:val="24"/>
+          <w:szCs w:val="24"/>
+          <w:highlight w:val="green"/>
+        </w:rPr>
+        <w:t>ervlet</w:t>
+      </w:r>
+      <w:proofErr w:type="spellEnd"/>
+      <w:r>
+        <w:rPr>
+          <w:rFonts w:ascii="Arial" w:hAnsi="Arial" w:cs="Arial"/>
+          <w:sz w:val="24"/>
+          <w:szCs w:val="24"/>
+          <w:highlight w:val="green"/>
+        </w:rPr>
+        <w:t xml:space="preserve"> </w:t>
+      </w:r>
+      <w:r>
+        <w:rPr>
+          <w:rFonts w:ascii="Arial" w:hAnsi="Arial" w:cs="Arial"/>
+          <w:sz w:val="24"/>
+          <w:szCs w:val="24"/>
+          <w:highlight w:val="green"/>
+        </w:rPr>
+        <w:t>C</w:t>
+      </w:r>
+      <w:r>
+        <w:rPr>
+          <w:rFonts w:ascii="Arial" w:hAnsi="Arial" w:cs="Arial"/>
+          <w:sz w:val="24"/>
+          <w:szCs w:val="24"/>
+          <w:highlight w:val="green"/>
+        </w:rPr>
+        <w:t>ontainer</w:t>
+      </w:r>
+      <w:r>
+        <w:rPr>
+          <w:rFonts w:ascii="Arial" w:hAnsi="Arial" w:cs="Arial"/>
+          <w:sz w:val="24"/>
+          <w:szCs w:val="24"/>
+          <w:highlight w:val="green"/>
+        </w:rPr>
+        <w:t xml:space="preserve"> (</w:t>
+      </w:r>
+      <w:proofErr w:type="spellStart"/>
+      <w:r>
+        <w:rPr>
+          <w:rFonts w:ascii="Arial" w:hAnsi="Arial" w:cs="Arial"/>
+          <w:sz w:val="24"/>
+          <w:szCs w:val="24"/>
+          <w:highlight w:val="green"/>
+        </w:rPr>
+        <w:t>Tomcat</w:t>
+      </w:r>
+      <w:proofErr w:type="spellEnd"/>
+      <w:r>
+        <w:rPr>
+          <w:rFonts w:ascii="Arial" w:hAnsi="Arial" w:cs="Arial"/>
+          <w:sz w:val="24"/>
+          <w:szCs w:val="24"/>
+          <w:highlight w:val="green"/>
+        </w:rPr>
+        <w:t xml:space="preserve">), pois quando utilizamos do Spring Boot, ele já traz embutido um </w:t>
+      </w:r>
+      <w:proofErr w:type="spellStart"/>
+      <w:r>
+        <w:rPr>
+          <w:rFonts w:ascii="Arial" w:hAnsi="Arial" w:cs="Arial"/>
+          <w:sz w:val="24"/>
+          <w:szCs w:val="24"/>
+          <w:highlight w:val="green"/>
+        </w:rPr>
+        <w:t>Servlet</w:t>
+      </w:r>
+      <w:proofErr w:type="spellEnd"/>
+      <w:r>
+        <w:rPr>
+          <w:rFonts w:ascii="Arial" w:hAnsi="Arial" w:cs="Arial"/>
+          <w:sz w:val="24"/>
+          <w:szCs w:val="24"/>
+          <w:highlight w:val="green"/>
+        </w:rPr>
+        <w:t xml:space="preserve"> Container embutido, o que facilita a o Start dessa aplicação.</w:t>
+      </w:r>
+    </w:p>
+    <w:p>
+      <w:pPr>
+        <w:tabs>
+          <w:tab w:val="center" w:pos="4252"/>
+        </w:tabs>
+        <w:rPr>
+          <w:rFonts w:ascii="Arial" w:hAnsi="Arial" w:cs="Arial"/>
+          <w:b/>
+          <w:bCs/>
+          <w:sz w:val="24"/>
+          <w:szCs w:val="24"/>
+        </w:rPr>
+      </w:pPr>
+      <w:r>
+        <w:rPr>
+          <w:rFonts w:ascii="Arial" w:hAnsi="Arial" w:cs="Arial"/>
+          <w:b/>
+          <w:bCs/>
+          <w:sz w:val="24"/>
+          <w:szCs w:val="24"/>
+        </w:rPr>
+        <w:t xml:space="preserve">Fazemos a mesma coisa com o nosso </w:t>
+      </w:r>
+      <w:proofErr w:type="spellStart"/>
+      <w:r>
+        <w:rPr>
+          <w:rFonts w:ascii="Arial" w:hAnsi="Arial" w:cs="Arial"/>
+          <w:b/>
+          <w:bCs/>
+          <w:sz w:val="24"/>
+          <w:szCs w:val="24"/>
+        </w:rPr>
+        <w:t>microserviço</w:t>
+      </w:r>
+      <w:proofErr w:type="spellEnd"/>
+      <w:r>
+        <w:rPr>
+          <w:rFonts w:ascii="Arial" w:hAnsi="Arial" w:cs="Arial"/>
+          <w:b/>
+          <w:bCs/>
+          <w:sz w:val="24"/>
+          <w:szCs w:val="24"/>
+        </w:rPr>
+        <w:t xml:space="preserve"> Email e sua base de dados </w:t>
+      </w:r>
+      <w:proofErr w:type="spellStart"/>
+      <w:r>
+        <w:rPr>
+          <w:rFonts w:ascii="Arial" w:hAnsi="Arial" w:cs="Arial"/>
+          <w:b/>
+          <w:bCs/>
+          <w:sz w:val="24"/>
+          <w:szCs w:val="24"/>
+        </w:rPr>
+        <w:t>ms-email</w:t>
+      </w:r>
+      <w:proofErr w:type="spellEnd"/>
+      <w:r>
+        <w:rPr>
+          <w:rFonts w:ascii="Arial" w:hAnsi="Arial" w:cs="Arial"/>
+          <w:b/>
+          <w:bCs/>
+          <w:sz w:val="24"/>
+          <w:szCs w:val="24"/>
+        </w:rPr>
+        <w:t>.</w:t>
+      </w:r>
+      <w:r>
+        <w:rPr>
+          <w:rFonts w:ascii="Arial" w:hAnsi="Arial" w:cs="Arial"/>
+          <w:b/>
+          <w:bCs/>
+          <w:sz w:val="24"/>
+          <w:szCs w:val="24"/>
+        </w:rPr>
+        <w:br/>
+        <w:t>OBS: As configurações continuam as mesmas, mudando somente sua base de dados</w:t>
+      </w:r>
+      <w:r>
+        <w:rPr>
+          <w:rFonts w:ascii="Arial" w:hAnsi="Arial" w:cs="Arial"/>
+          <w:b/>
+          <w:bCs/>
+          <w:sz w:val="24"/>
+          <w:szCs w:val="24"/>
+        </w:rPr>
+        <w:t xml:space="preserve">, </w:t>
+      </w:r>
+      <w:r>
+        <w:rPr>
+          <w:rFonts w:ascii="Arial" w:hAnsi="Arial" w:cs="Arial"/>
+          <w:b/>
+          <w:bCs/>
+          <w:sz w:val="24"/>
+          <w:szCs w:val="24"/>
+        </w:rPr>
+        <w:t xml:space="preserve">a server </w:t>
+      </w:r>
+      <w:proofErr w:type="spellStart"/>
+      <w:r>
+        <w:rPr>
+          <w:rFonts w:ascii="Arial" w:hAnsi="Arial" w:cs="Arial"/>
+          <w:b/>
+          <w:bCs/>
+          <w:sz w:val="24"/>
+          <w:szCs w:val="24"/>
+        </w:rPr>
+        <w:t>port</w:t>
+      </w:r>
+      <w:proofErr w:type="spellEnd"/>
+      <w:r>
+        <w:rPr>
+          <w:rFonts w:ascii="Arial" w:hAnsi="Arial" w:cs="Arial"/>
+          <w:b/>
+          <w:bCs/>
+          <w:sz w:val="24"/>
+          <w:szCs w:val="24"/>
+        </w:rPr>
+        <w:t xml:space="preserve"> e implementando mais uma dependência (Java Mail Sender, para realizar toda a conexão do SMTP do Gmail)</w:t>
+      </w:r>
+      <w:r>
+        <w:rPr>
+          <w:rFonts w:ascii="Arial" w:hAnsi="Arial" w:cs="Arial"/>
+          <w:b/>
+          <w:bCs/>
+          <w:sz w:val="24"/>
+          <w:szCs w:val="24"/>
+        </w:rPr>
+        <w:t>.</w:t>
+      </w:r>
+    </w:p>
+    <w:p>
+      <w:pPr>
+        <w:shd w:val="clear" w:color="auto" w:fill="1E1F22"/>
+        <w:tabs>
+          <w:tab w:val="left" w:pos="916"/>
+          <w:tab w:val="left" w:pos="1832"/>
+          <w:tab w:val="left" w:pos="2748"/>
+          <w:tab w:val="left" w:pos="3664"/>
+          <w:tab w:val="left" w:pos="4580"/>
+          <w:tab w:val="left" w:pos="5496"/>
+          <w:tab w:val="left" w:pos="6412"/>
+          <w:tab w:val="left" w:pos="7328"/>
+          <w:tab w:val="left" w:pos="8244"/>
+          <w:tab w:val="left" w:pos="9160"/>
+          <w:tab w:val="left" w:pos="10076"/>
+          <w:tab w:val="left" w:pos="10992"/>
+          <w:tab w:val="left" w:pos="11908"/>
+          <w:tab w:val="left" w:pos="12824"/>
+          <w:tab w:val="left" w:pos="13740"/>
+          <w:tab w:val="left" w:pos="14656"/>
+        </w:tabs>
+        <w:spacing w:after="0" w:line="240" w:lineRule="auto"/>
+        <w:rPr>
+          <w:rFonts w:ascii="Consolas" w:eastAsia="Times New Roman" w:hAnsi="Consolas" w:cs="Courier New"/>
+          <w:color w:val="BCBEC4"/>
+          <w:sz w:val="24"/>
+          <w:szCs w:val="24"/>
+          <w:lang w:eastAsia="pt-BR"/>
+        </w:rPr>
+      </w:pPr>
+      <w:proofErr w:type="spellStart"/>
+      <w:r>
+        <w:rPr>
+          <w:rFonts w:ascii="Consolas" w:eastAsia="Times New Roman" w:hAnsi="Consolas" w:cs="Courier New"/>
+          <w:color w:val="CF8E6D"/>
+          <w:sz w:val="24"/>
+          <w:szCs w:val="24"/>
+          <w:lang w:eastAsia="pt-BR"/>
+        </w:rPr>
+        <w:t>server.port</w:t>
+      </w:r>
+      <w:proofErr w:type="spellEnd"/>
+      <w:r>
+        <w:rPr>
+          <w:rFonts w:ascii="Consolas" w:eastAsia="Times New Roman" w:hAnsi="Consolas" w:cs="Courier New"/>
+          <w:color w:val="808080"/>
+          <w:sz w:val="24"/>
+          <w:szCs w:val="24"/>
+          <w:lang w:eastAsia="pt-BR"/>
+        </w:rPr>
+        <w:t>=</w:t>
+      </w:r>
+      <w:r>
+        <w:rPr>
+          <w:rFonts w:ascii="Consolas" w:eastAsia="Times New Roman" w:hAnsi="Consolas" w:cs="Courier New"/>
+          <w:color w:val="2AACB8"/>
+          <w:sz w:val="24"/>
+          <w:szCs w:val="24"/>
+          <w:lang w:eastAsia="pt-BR"/>
+        </w:rPr>
+        <w:t>8082</w:t>
+      </w:r>
+      <w:r>
+        <w:rPr>
+          <w:rFonts w:ascii="Consolas" w:eastAsia="Times New Roman" w:hAnsi="Consolas" w:cs="Courier New"/>
+          <w:color w:val="2AACB8"/>
+          <w:sz w:val="24"/>
+          <w:szCs w:val="24"/>
+          <w:lang w:eastAsia="pt-BR"/>
+        </w:rPr>
+        <w:br/>
+      </w:r>
+      <w:r>
+        <w:rPr>
+          <w:rFonts w:ascii="Consolas" w:eastAsia="Times New Roman" w:hAnsi="Consolas" w:cs="Courier New"/>
+          <w:color w:val="2AACB8"/>
+          <w:sz w:val="24"/>
+          <w:szCs w:val="24"/>
+          <w:lang w:eastAsia="pt-BR"/>
+        </w:rPr>
+        <w:br/>
+      </w:r>
+      <w:r>
+        <w:rPr>
+          <w:rFonts w:ascii="Consolas" w:eastAsia="Times New Roman" w:hAnsi="Consolas" w:cs="Courier New"/>
+          <w:color w:val="CF8E6D"/>
+          <w:sz w:val="24"/>
+          <w:szCs w:val="24"/>
+          <w:lang w:eastAsia="pt-BR"/>
+        </w:rPr>
+        <w:t>spring.datasource.url</w:t>
+      </w:r>
+      <w:r>
+        <w:rPr>
+          <w:rFonts w:ascii="Consolas" w:eastAsia="Times New Roman" w:hAnsi="Consolas" w:cs="Courier New"/>
+          <w:color w:val="808080"/>
+          <w:sz w:val="24"/>
+          <w:szCs w:val="24"/>
+          <w:lang w:eastAsia="pt-BR"/>
+        </w:rPr>
+        <w:t xml:space="preserve">= </w:t>
+      </w:r>
+      <w:proofErr w:type="spellStart"/>
+      <w:r>
+        <w:rPr>
+          <w:rFonts w:ascii="Consolas" w:eastAsia="Times New Roman" w:hAnsi="Consolas" w:cs="Courier New"/>
+          <w:color w:val="6AAB73"/>
+          <w:sz w:val="24"/>
+          <w:szCs w:val="24"/>
+          <w:lang w:eastAsia="pt-BR"/>
+        </w:rPr>
+        <w:t>jdbc:postgresql</w:t>
+      </w:r>
+      <w:proofErr w:type="spellEnd"/>
+      <w:r>
+        <w:rPr>
+          <w:rFonts w:ascii="Consolas" w:eastAsia="Times New Roman" w:hAnsi="Consolas" w:cs="Courier New"/>
+          <w:color w:val="6AAB73"/>
+          <w:sz w:val="24"/>
+          <w:szCs w:val="24"/>
+          <w:lang w:eastAsia="pt-BR"/>
+        </w:rPr>
+        <w:t>://localhost:5432/</w:t>
+      </w:r>
+      <w:proofErr w:type="spellStart"/>
+      <w:r>
+        <w:rPr>
+          <w:rFonts w:ascii="Consolas" w:eastAsia="Times New Roman" w:hAnsi="Consolas" w:cs="Courier New"/>
+          <w:color w:val="6AAB73"/>
+          <w:sz w:val="24"/>
+          <w:szCs w:val="24"/>
+          <w:lang w:eastAsia="pt-BR"/>
+        </w:rPr>
+        <w:t>ms-email</w:t>
+      </w:r>
+      <w:proofErr w:type="spellEnd"/>
+      <w:r>
+        <w:rPr>
+          <w:rFonts w:ascii="Consolas" w:eastAsia="Times New Roman" w:hAnsi="Consolas" w:cs="Courier New"/>
+          <w:color w:val="6AAB73"/>
+          <w:sz w:val="24"/>
+          <w:szCs w:val="24"/>
+          <w:lang w:eastAsia="pt-BR"/>
+        </w:rPr>
+        <w:br/>
+      </w:r>
+      <w:proofErr w:type="spellStart"/>
+      <w:r>
+        <w:rPr>
+          <w:rFonts w:ascii="Consolas" w:eastAsia="Times New Roman" w:hAnsi="Consolas" w:cs="Courier New"/>
+          <w:color w:val="CF8E6D"/>
+          <w:sz w:val="24"/>
+          <w:szCs w:val="24"/>
+          <w:lang w:eastAsia="pt-BR"/>
+        </w:rPr>
+        <w:t>spring.datasource.username</w:t>
+      </w:r>
+      <w:proofErr w:type="spellEnd"/>
+      <w:r>
+        <w:rPr>
+          <w:rFonts w:ascii="Consolas" w:eastAsia="Times New Roman" w:hAnsi="Consolas" w:cs="Courier New"/>
+          <w:color w:val="808080"/>
+          <w:sz w:val="24"/>
+          <w:szCs w:val="24"/>
+          <w:lang w:eastAsia="pt-BR"/>
+        </w:rPr>
+        <w:t>=</w:t>
+      </w:r>
+      <w:proofErr w:type="spellStart"/>
+      <w:r>
+        <w:rPr>
+          <w:rFonts w:ascii="Consolas" w:eastAsia="Times New Roman" w:hAnsi="Consolas" w:cs="Courier New"/>
+          <w:color w:val="6AAB73"/>
+          <w:sz w:val="24"/>
+          <w:szCs w:val="24"/>
+          <w:lang w:eastAsia="pt-BR"/>
+        </w:rPr>
+        <w:t>postgres</w:t>
+      </w:r>
+      <w:proofErr w:type="spellEnd"/>
+      <w:r>
+        <w:rPr>
+          <w:rFonts w:ascii="Consolas" w:eastAsia="Times New Roman" w:hAnsi="Consolas" w:cs="Courier New"/>
+          <w:color w:val="6AAB73"/>
+          <w:sz w:val="24"/>
+          <w:szCs w:val="24"/>
+          <w:lang w:eastAsia="pt-BR"/>
+        </w:rPr>
+        <w:br/>
+      </w:r>
+      <w:proofErr w:type="spellStart"/>
+      <w:r>
+        <w:rPr>
+          <w:rFonts w:ascii="Consolas" w:eastAsia="Times New Roman" w:hAnsi="Consolas" w:cs="Courier New"/>
+          <w:color w:val="CF8E6D"/>
+          <w:sz w:val="24"/>
+          <w:szCs w:val="24"/>
+          <w:lang w:eastAsia="pt-BR"/>
+        </w:rPr>
+        <w:t>spring.datasource.password</w:t>
+      </w:r>
+      <w:proofErr w:type="spellEnd"/>
+      <w:r>
+        <w:rPr>
+          <w:rFonts w:ascii="Consolas" w:eastAsia="Times New Roman" w:hAnsi="Consolas" w:cs="Courier New"/>
+          <w:color w:val="808080"/>
+          <w:sz w:val="24"/>
+          <w:szCs w:val="24"/>
+          <w:lang w:eastAsia="pt-BR"/>
+        </w:rPr>
+        <w:t>=</w:t>
+      </w:r>
+      <w:proofErr w:type="spellStart"/>
+      <w:r>
+        <w:rPr>
+          <w:rFonts w:ascii="Consolas" w:eastAsia="Times New Roman" w:hAnsi="Consolas" w:cs="Courier New"/>
+          <w:color w:val="6AAB73"/>
+          <w:sz w:val="24"/>
+          <w:szCs w:val="24"/>
+          <w:lang w:eastAsia="pt-BR"/>
+        </w:rPr>
+        <w:t>victormacedo</w:t>
+      </w:r>
+      <w:proofErr w:type="spellEnd"/>
+      <w:r>
+        <w:rPr>
+          <w:rFonts w:ascii="Consolas" w:eastAsia="Times New Roman" w:hAnsi="Consolas" w:cs="Courier New"/>
+          <w:color w:val="6AAB73"/>
+          <w:sz w:val="24"/>
+          <w:szCs w:val="24"/>
+          <w:lang w:eastAsia="pt-BR"/>
+        </w:rPr>
+        <w:br/>
+      </w:r>
+      <w:proofErr w:type="spellStart"/>
+      <w:r>
+        <w:rPr>
+          <w:rFonts w:ascii="Consolas" w:eastAsia="Times New Roman" w:hAnsi="Consolas" w:cs="Courier New"/>
+          <w:color w:val="CF8E6D"/>
+          <w:sz w:val="24"/>
+          <w:szCs w:val="24"/>
+          <w:lang w:eastAsia="pt-BR"/>
+        </w:rPr>
+        <w:t>spring.jpa.hibernate.ddl</w:t>
+      </w:r>
+      <w:proofErr w:type="spellEnd"/>
+      <w:r>
+        <w:rPr>
+          <w:rFonts w:ascii="Consolas" w:eastAsia="Times New Roman" w:hAnsi="Consolas" w:cs="Courier New"/>
+          <w:color w:val="CF8E6D"/>
+          <w:sz w:val="24"/>
+          <w:szCs w:val="24"/>
+          <w:lang w:eastAsia="pt-BR"/>
+        </w:rPr>
+        <w:t>-auto</w:t>
+      </w:r>
+      <w:r>
+        <w:rPr>
+          <w:rFonts w:ascii="Consolas" w:eastAsia="Times New Roman" w:hAnsi="Consolas" w:cs="Courier New"/>
+          <w:color w:val="808080"/>
+          <w:sz w:val="24"/>
+          <w:szCs w:val="24"/>
+          <w:lang w:eastAsia="pt-BR"/>
+        </w:rPr>
+        <w:t>=</w:t>
+      </w:r>
+      <w:r>
+        <w:rPr>
+          <w:rFonts w:ascii="Consolas" w:eastAsia="Times New Roman" w:hAnsi="Consolas" w:cs="Courier New"/>
+          <w:color w:val="57AAF7"/>
+          <w:sz w:val="24"/>
+          <w:szCs w:val="24"/>
+          <w:lang w:eastAsia="pt-BR"/>
+        </w:rPr>
+        <w:t>update</w:t>
+      </w:r>
+    </w:p>
+    <w:p>
+      <w:pPr>
+        <w:rPr>
+          <w:rFonts w:ascii="Arial" w:hAnsi="Arial" w:cs="Arial"/>
+          <w:sz w:val="24"/>
+          <w:szCs w:val="24"/>
+        </w:rPr>
+      </w:pPr>
     </w:p>
     <w:p>
       <w:pPr>
@@ -1875,7 +3038,6 @@
   <w:style w:type="character" w:default="1" w:styleId="Fontepargpadro">
     <w:name w:val="Default Paragraph Font"/>
     <w:uiPriority w:val="1"/>
-    <w:semiHidden/>
     <w:unhideWhenUsed/>
   </w:style>
   <w:style w:type="table" w:default="1" w:styleId="Tabelanormal">
@@ -1927,6 +3089,29 @@
       <w:rFonts w:ascii="Tahoma" w:hAnsi="Tahoma" w:cs="Tahoma"/>
       <w:sz w:val="16"/>
       <w:szCs w:val="16"/>
+    </w:rPr>
+  </w:style>
+  <w:style w:type="character" w:styleId="Hyperlink">
+    <w:name w:val="Hyperlink"/>
+    <w:basedOn w:val="Fontepargpadro"/>
+    <w:uiPriority w:val="99"/>
+    <w:unhideWhenUsed/>
+    <w:rsid w:val="00850ACA"/>
+    <w:rPr>
+      <w:color w:val="0000FF" w:themeColor="hyperlink"/>
+      <w:u w:val="single"/>
+    </w:rPr>
+  </w:style>
+  <w:style w:type="character" w:styleId="MenoPendente">
+    <w:name w:val="Unresolved Mention"/>
+    <w:basedOn w:val="Fontepargpadro"/>
+    <w:uiPriority w:val="99"/>
+    <w:semiHidden/>
+    <w:unhideWhenUsed/>
+    <w:rsid w:val="00850ACA"/>
+    <w:rPr>
+      <w:color w:val="605E5C"/>
+      <w:shd w:val="clear" w:color="auto" w:fill="E1DFDD"/>
     </w:rPr>
   </w:style>
 </w:styles>

</xml_diff>